<commit_message>
Update till 26th May
</commit_message>
<xml_diff>
--- a/React Js/Tutorial/Practical/2. Practical Theory/1). React Installation.docx
+++ b/React Js/Tutorial/Practical/2. Practical Theory/1). React Installation.docx
@@ -593,6 +593,111 @@
           <w:sz w:val="36"/>
         </w:rPr>
         <w:t xml:space="preserve">   </w:t>
+      </w:r>
+    </w:p>
+    <w:p>
+      <w:pPr>
+        <w:pStyle w:val="ListParagraph"/>
+        <w:ind w:left="2880"/>
+        <w:rPr>
+          <w:sz w:val="36"/>
+        </w:rPr>
+      </w:pPr>
+      <w:r>
+        <w:rPr>
+          <w:sz w:val="36"/>
+        </w:rPr>
+        <w:t>Or</w:t>
+      </w:r>
+    </w:p>
+    <w:p>
+      <w:pPr>
+        <w:ind w:left="720"/>
+        <w:rPr>
+          <w:sz w:val="36"/>
+        </w:rPr>
+      </w:pPr>
+      <w:proofErr w:type="spellStart"/>
+      <w:r>
+        <w:rPr>
+          <w:sz w:val="36"/>
+        </w:rPr>
+        <w:t>n</w:t>
+      </w:r>
+      <w:r>
+        <w:rPr>
+          <w:sz w:val="36"/>
+        </w:rPr>
+        <w:t>px</w:t>
+      </w:r>
+      <w:proofErr w:type="spellEnd"/>
+      <w:r>
+        <w:rPr>
+          <w:sz w:val="36"/>
+        </w:rPr>
+        <w:t xml:space="preserve"> create</w:t>
+      </w:r>
+      <w:r>
+        <w:rPr>
+          <w:sz w:val="36"/>
+        </w:rPr>
+        <w:t>-react-app .</w:t>
+      </w:r>
+      <w:r>
+        <w:rPr>
+          <w:sz w:val="36"/>
+        </w:rPr>
+        <w:br/>
+      </w:r>
+      <w:r>
+        <w:rPr>
+          <w:sz w:val="32"/>
+        </w:rPr>
+        <w:t xml:space="preserve">(if don’t want to create any </w:t>
+      </w:r>
+      <w:r>
+        <w:rPr>
+          <w:sz w:val="32"/>
+        </w:rPr>
+        <w:t>sub-</w:t>
+      </w:r>
+      <w:r>
+        <w:rPr>
+          <w:sz w:val="32"/>
+        </w:rPr>
+        <w:t>folder name with the &lt;app-name&gt; inside root</w:t>
+      </w:r>
+      <w:r>
+        <w:rPr>
+          <w:sz w:val="36"/>
+        </w:rPr>
+        <w:t xml:space="preserve"> </w:t>
+      </w:r>
+      <w:r>
+        <w:rPr>
+          <w:sz w:val="32"/>
+        </w:rPr>
+        <w:t xml:space="preserve">folder, then </w:t>
+      </w:r>
+      <w:r>
+        <w:rPr>
+          <w:sz w:val="32"/>
+        </w:rPr>
+        <w:t xml:space="preserve">use this above </w:t>
+      </w:r>
+      <w:bookmarkStart w:id="0" w:name="_GoBack"/>
+      <w:bookmarkEnd w:id="0"/>
+      <w:r>
+        <w:rPr>
+          <w:sz w:val="32"/>
+        </w:rPr>
+        <w:t>command. This will create all necessary files and folder of react-app inside at root directory</w:t>
+      </w:r>
+      <w:r>
+        <w:rPr>
+          <w:sz w:val="32"/>
+        </w:rPr>
+        <w:br/>
       </w:r>
       <w:r>
         <w:rPr>
@@ -757,6 +862,7 @@
         <w:rPr>
           <w:sz w:val="36"/>
         </w:rPr>
+        <w:lastRenderedPageBreak/>
         <w:t xml:space="preserve">Type this command </w:t>
       </w:r>
       <w:proofErr w:type="spellStart"/>
@@ -860,14 +966,7 @@
         <w:rPr>
           <w:sz w:val="36"/>
         </w:rPr>
-        <w:t xml:space="preserve"> we want to store our </w:t>
-      </w:r>
-      <w:r>
-        <w:rPr>
-          <w:sz w:val="36"/>
-        </w:rPr>
-        <w:lastRenderedPageBreak/>
-        <w:t xml:space="preserve">project files [Ex: Web 3.0/client], then just </w:t>
+        <w:t xml:space="preserve"> we want to store our project files [Ex: Web 3.0/client], then just </w:t>
       </w:r>
       <w:proofErr w:type="gramStart"/>
       <w:r>
@@ -1549,6 +1648,7 @@
         <w:rPr>
           <w:sz w:val="36"/>
         </w:rPr>
+        <w:lastRenderedPageBreak/>
         <w:t xml:space="preserve">And finally Again run </w:t>
       </w:r>
       <w:proofErr w:type="spellStart"/>
@@ -1657,7 +1757,6 @@
           <w:b/>
           <w:sz w:val="44"/>
         </w:rPr>
-        <w:lastRenderedPageBreak/>
         <w:t xml:space="preserve">Install </w:t>
       </w:r>
       <w:r>
@@ -1759,6 +1858,7 @@
         </w:rPr>
         <w:t>npm</w:t>
       </w:r>
+      <w:proofErr w:type="spellEnd"/>
     </w:p>
     <w:p>
       <w:pPr>
@@ -1771,15 +1871,12 @@
           <w:sz w:val="36"/>
         </w:rPr>
       </w:pPr>
-      <w:proofErr w:type="spellEnd"/>
       <w:r>
         <w:rPr>
           <w:sz w:val="36"/>
         </w:rPr>
         <w:t>Hit Enter, to create a new react app with bootstartp</w:t>
       </w:r>
-      <w:bookmarkStart w:id="0" w:name="_GoBack"/>
-      <w:bookmarkEnd w:id="0"/>
       <w:r>
         <w:rPr>
           <w:sz w:val="36"/>
@@ -2031,31 +2128,20 @@
         <w:rPr>
           <w:sz w:val="36"/>
         </w:rPr>
-        <w:t xml:space="preserve"> react app has created consisting </w:t>
-      </w:r>
-      <w:r>
-        <w:rPr>
-          <w:sz w:val="36"/>
-        </w:rPr>
-        <w:t>various files for deployment</w:t>
-      </w:r>
-      <w:r>
-        <w:rPr>
-          <w:sz w:val="36"/>
-        </w:rPr>
-        <w:t>.</w:t>
-      </w:r>
-    </w:p>
-    <w:p>
-      <w:pPr>
-        <w:rPr>
-          <w:sz w:val="36"/>
-        </w:rPr>
-      </w:pPr>
-      <w:r>
-        <w:rPr>
-          <w:sz w:val="36"/>
-        </w:rPr>
+        <w:t xml:space="preserve"> react app has created consisting various files for deployment.</w:t>
+      </w:r>
+    </w:p>
+    <w:p>
+      <w:pPr>
+        <w:rPr>
+          <w:sz w:val="36"/>
+        </w:rPr>
+      </w:pPr>
+      <w:r>
+        <w:rPr>
+          <w:sz w:val="36"/>
+        </w:rPr>
+        <w:lastRenderedPageBreak/>
         <w:t>Now, we just need to upload “</w:t>
       </w:r>
       <w:r>
@@ -2069,43 +2155,7 @@
         <w:rPr>
           <w:sz w:val="36"/>
         </w:rPr>
-        <w:t xml:space="preserve">” of </w:t>
-      </w:r>
-      <w:r>
-        <w:rPr>
-          <w:sz w:val="36"/>
-        </w:rPr>
-        <w:t xml:space="preserve">build </w:t>
-      </w:r>
-      <w:r>
-        <w:rPr>
-          <w:sz w:val="36"/>
-        </w:rPr>
-        <w:t xml:space="preserve">folder onto our </w:t>
-      </w:r>
-      <w:r>
-        <w:rPr>
-          <w:sz w:val="36"/>
-        </w:rPr>
-        <w:t xml:space="preserve">root </w:t>
-      </w:r>
-      <w:r>
-        <w:rPr>
-          <w:sz w:val="36"/>
-        </w:rPr>
-        <w:t>directory or repository</w:t>
-      </w:r>
-      <w:r>
-        <w:rPr>
-          <w:sz w:val="36"/>
-        </w:rPr>
-        <w:t xml:space="preserve"> of hosting</w:t>
-      </w:r>
-      <w:r>
-        <w:rPr>
-          <w:sz w:val="36"/>
-        </w:rPr>
-        <w:t xml:space="preserve"> to deploy </w:t>
+        <w:t xml:space="preserve">” of build folder onto our root directory or repository of hosting to deploy </w:t>
       </w:r>
       <w:proofErr w:type="gramStart"/>
       <w:r>
@@ -2563,7 +2613,7 @@
         <w:rFonts w:hint="default"/>
       </w:rPr>
     </w:lvl>
-    <w:lvl w:ilvl="1" w:tplc="04090019" w:tentative="1">
+    <w:lvl w:ilvl="1" w:tplc="04090019">
       <w:start w:val="1"/>
       <w:numFmt w:val="lowerLetter"/>
       <w:lvlText w:val="%2."/>

</xml_diff>